<commit_message>
New PDF & DOCX documents with updated footer
</commit_message>
<xml_diff>
--- a/htdocs/PDF-resources/Client Meeting Notes Template.docx
+++ b/htdocs/PDF-resources/Client Meeting Notes Template.docx
@@ -1,13 +1,11 @@
 
 <file path=word/document.xml><?xml version="1.0" encoding="utf-8"?>
-<w:document xmlns:o="urn:schemas-microsoft-com:office:office" xmlns:r="http://schemas.openxmlformats.org/officeDocument/2006/relationships" xmlns:v="urn:schemas-microsoft-com:vml" xmlns:w="http://schemas.openxmlformats.org/wordprocessingml/2006/main" xmlns:w10="urn:schemas-microsoft-com:office:word" xmlns:wp="http://schemas.openxmlformats.org/drawingml/2006/wordprocessingDrawing" xmlns:wps="http://schemas.microsoft.com/office/word/2010/wordprocessingShape" xmlns:wpg="http://schemas.microsoft.com/office/word/2010/wordprocessingGroup" xmlns:mc="http://schemas.openxmlformats.org/markup-compatibility/2006" xmlns:wp14="http://schemas.microsoft.com/office/word/2010/wordprocessingDrawing" xmlns:w14="http://schemas.microsoft.com/office/word/2010/wordml" mc:Ignorable="w14 wp14">
+<w:document xmlns:wpc="http://schemas.microsoft.com/office/word/2010/wordprocessingCanvas" xmlns:cx="http://schemas.microsoft.com/office/drawing/2014/chartex" xmlns:cx1="http://schemas.microsoft.com/office/drawing/2015/9/8/chartex" xmlns:cx2="http://schemas.microsoft.com/office/drawing/2015/10/21/chartex" xmlns:cx3="http://schemas.microsoft.com/office/drawing/2016/5/9/chartex" xmlns:cx4="http://schemas.microsoft.com/office/drawing/2016/5/10/chartex" xmlns:cx5="http://schemas.microsoft.com/office/drawing/2016/5/11/chartex" xmlns:cx6="http://schemas.microsoft.com/office/drawing/2016/5/12/chartex" xmlns:cx7="http://schemas.microsoft.com/office/drawing/2016/5/13/chartex" xmlns:cx8="http://schemas.microsoft.com/office/drawing/2016/5/14/chartex" xmlns:mc="http://schemas.openxmlformats.org/markup-compatibility/2006" xmlns:aink="http://schemas.microsoft.com/office/drawing/2016/ink" xmlns:am3d="http://schemas.microsoft.com/office/drawing/2017/model3d" xmlns:o="urn:schemas-microsoft-com:office:office" xmlns:r="http://schemas.openxmlformats.org/officeDocument/2006/relationships" xmlns:m="http://schemas.openxmlformats.org/officeDocument/2006/math" xmlns:v="urn:schemas-microsoft-com:vml" xmlns:wp14="http://schemas.microsoft.com/office/word/2010/wordprocessingDrawing" xmlns:wp="http://schemas.openxmlformats.org/drawingml/2006/wordprocessingDrawing" xmlns:w10="urn:schemas-microsoft-com:office:word" xmlns:w="http://schemas.openxmlformats.org/wordprocessingml/2006/main" xmlns:w14="http://schemas.microsoft.com/office/word/2010/wordml" xmlns:w15="http://schemas.microsoft.com/office/word/2012/wordml" xmlns:w16cid="http://schemas.microsoft.com/office/word/2016/wordml/cid" xmlns:w16se="http://schemas.microsoft.com/office/word/2015/wordml/symex" xmlns:wpg="http://schemas.microsoft.com/office/word/2010/wordprocessingGroup" xmlns:wpi="http://schemas.microsoft.com/office/word/2010/wordprocessingInk" xmlns:wne="http://schemas.microsoft.com/office/word/2006/wordml" xmlns:wps="http://schemas.microsoft.com/office/word/2010/wordprocessingShape" mc:Ignorable="w14 w15 w16se w16cid wp14">
   <w:body>
     <w:p>
       <w:pPr>
-        <w:pStyle w:val="Normal"/>
         <w:jc w:val="center"/>
         <w:rPr>
-          <w:b/>
           <w:b/>
           <w:sz w:val="32"/>
           <w:u w:val="single"/>
@@ -19,86 +17,40 @@
           <w:sz w:val="32"/>
           <w:u w:val="single"/>
         </w:rPr>
-        <w:t xml:space="preserve">CNC </w:t>
-      </w:r>
-      <w:bookmarkStart w:id="0" w:name="_GoBack"/>
-      <w:bookmarkEnd w:id="0"/>
-      <w:r>
-        <w:rPr>
-          <w:b/>
-          <w:sz w:val="32"/>
-          <w:u w:val="single"/>
-        </w:rPr>
-        <w:t>Client Meeting Notes</w:t>
+        <w:t>CNC Client Meeting Notes</w:t>
       </w:r>
     </w:p>
-    <w:p>
-      <w:pPr>
-        <w:pStyle w:val="Normal"/>
-        <w:rPr/>
-      </w:pPr>
-      <w:r>
-        <w:rPr/>
-      </w:r>
-    </w:p>
-    <w:p>
-      <w:pPr>
-        <w:pStyle w:val="Normal"/>
-        <w:rPr/>
-      </w:pPr>
-      <w:r>
-        <w:rPr/>
-      </w:r>
-    </w:p>
+    <w:p/>
+    <w:p/>
     <w:tbl>
       <w:tblPr>
         <w:tblStyle w:val="TableGrid"/>
         <w:tblW w:w="9734" w:type="dxa"/>
-        <w:jc w:val="left"/>
-        <w:tblInd w:w="0" w:type="dxa"/>
-        <w:tblCellMar>
-          <w:top w:w="0" w:type="dxa"/>
-          <w:left w:w="108" w:type="dxa"/>
-          <w:bottom w:w="0" w:type="dxa"/>
-          <w:right w:w="108" w:type="dxa"/>
-        </w:tblCellMar>
-        <w:tblLook w:firstRow="1" w:noVBand="1" w:lastRow="0" w:firstColumn="1" w:lastColumn="0" w:noHBand="0" w:val="04a0"/>
+        <w:tblLook w:val="04A0" w:firstRow="1" w:lastRow="0" w:firstColumn="1" w:lastColumn="0" w:noHBand="0" w:noVBand="1"/>
       </w:tblPr>
       <w:tblGrid>
         <w:gridCol w:w="1322"/>
-        <w:gridCol w:w="8411"/>
+        <w:gridCol w:w="8412"/>
       </w:tblGrid>
       <w:tr>
-        <w:trPr/>
         <w:tc>
           <w:tcPr>
             <w:tcW w:w="1322" w:type="dxa"/>
-            <w:tcBorders/>
-            <w:shd w:fill="auto" w:val="clear"/>
+            <w:shd w:val="clear" w:color="auto" w:fill="auto"/>
           </w:tcPr>
           <w:p>
             <w:pPr>
-              <w:pStyle w:val="Normal"/>
               <w:jc w:val="right"/>
               <w:rPr>
                 <w:b/>
-                <w:b/>
                 <w:sz w:val="24"/>
               </w:rPr>
             </w:pPr>
-            <w:r>
-              <w:rPr>
-                <w:b/>
-                <w:sz w:val="24"/>
-              </w:rPr>
-            </w:r>
           </w:p>
           <w:p>
             <w:pPr>
-              <w:pStyle w:val="Normal"/>
               <w:jc w:val="right"/>
               <w:rPr>
-                <w:b/>
                 <w:b/>
                 <w:sz w:val="24"/>
               </w:rPr>
@@ -113,44 +65,28 @@
           </w:p>
           <w:p>
             <w:pPr>
-              <w:pStyle w:val="Normal"/>
               <w:jc w:val="right"/>
               <w:rPr>
                 <w:b/>
-                <w:b/>
                 <w:sz w:val="24"/>
               </w:rPr>
             </w:pPr>
-            <w:r>
-              <w:rPr>
-                <w:b/>
-                <w:sz w:val="24"/>
-              </w:rPr>
-            </w:r>
           </w:p>
         </w:tc>
         <w:tc>
           <w:tcPr>
             <w:tcW w:w="8411" w:type="dxa"/>
-            <w:tcBorders/>
-            <w:shd w:fill="auto" w:val="clear"/>
+            <w:shd w:val="clear" w:color="auto" w:fill="auto"/>
           </w:tcPr>
           <w:p>
             <w:pPr>
-              <w:pStyle w:val="Normal"/>
               <w:rPr>
                 <w:sz w:val="24"/>
               </w:rPr>
             </w:pPr>
-            <w:r>
-              <w:rPr>
-                <w:sz w:val="24"/>
-              </w:rPr>
-            </w:r>
           </w:p>
           <w:p>
             <w:pPr>
-              <w:pStyle w:val="Normal"/>
               <w:rPr>
                 <w:sz w:val="24"/>
               </w:rPr>
@@ -159,42 +95,44 @@
               <w:rPr>
                 <w:sz w:val="24"/>
               </w:rPr>
-              <w:t>${clientName}</w:t>
+              <w:t>${</w:t>
+            </w:r>
+            <w:proofErr w:type="spellStart"/>
+            <w:r>
+              <w:rPr>
+                <w:sz w:val="24"/>
+              </w:rPr>
+              <w:t>clientName</w:t>
+            </w:r>
+            <w:proofErr w:type="spellEnd"/>
+            <w:r>
+              <w:rPr>
+                <w:sz w:val="24"/>
+              </w:rPr>
+              <w:t>}</w:t>
             </w:r>
           </w:p>
         </w:tc>
       </w:tr>
       <w:tr>
-        <w:trPr/>
         <w:tc>
           <w:tcPr>
             <w:tcW w:w="1322" w:type="dxa"/>
-            <w:tcBorders/>
-            <w:shd w:fill="auto" w:val="clear"/>
+            <w:shd w:val="clear" w:color="auto" w:fill="auto"/>
           </w:tcPr>
           <w:p>
             <w:pPr>
-              <w:pStyle w:val="Normal"/>
               <w:jc w:val="right"/>
               <w:rPr>
                 <w:b/>
-                <w:b/>
                 <w:sz w:val="24"/>
               </w:rPr>
             </w:pPr>
-            <w:r>
-              <w:rPr>
-                <w:b/>
-                <w:sz w:val="24"/>
-              </w:rPr>
-            </w:r>
           </w:p>
           <w:p>
             <w:pPr>
-              <w:pStyle w:val="Normal"/>
               <w:jc w:val="right"/>
               <w:rPr>
-                <w:b/>
                 <w:b/>
                 <w:sz w:val="24"/>
               </w:rPr>
@@ -209,44 +147,28 @@
           </w:p>
           <w:p>
             <w:pPr>
-              <w:pStyle w:val="Normal"/>
               <w:jc w:val="right"/>
               <w:rPr>
                 <w:b/>
-                <w:b/>
                 <w:sz w:val="24"/>
               </w:rPr>
             </w:pPr>
-            <w:r>
-              <w:rPr>
-                <w:b/>
-                <w:sz w:val="24"/>
-              </w:rPr>
-            </w:r>
           </w:p>
         </w:tc>
         <w:tc>
           <w:tcPr>
             <w:tcW w:w="8411" w:type="dxa"/>
-            <w:tcBorders/>
-            <w:shd w:fill="auto" w:val="clear"/>
+            <w:shd w:val="clear" w:color="auto" w:fill="auto"/>
           </w:tcPr>
           <w:p>
             <w:pPr>
-              <w:pStyle w:val="Normal"/>
               <w:rPr>
                 <w:sz w:val="24"/>
               </w:rPr>
             </w:pPr>
-            <w:r>
-              <w:rPr>
-                <w:sz w:val="24"/>
-              </w:rPr>
-            </w:r>
           </w:p>
           <w:p>
             <w:pPr>
-              <w:pStyle w:val="Normal"/>
               <w:rPr>
                 <w:sz w:val="24"/>
               </w:rPr>
@@ -255,54 +177,49 @@
               <w:rPr>
                 <w:sz w:val="24"/>
               </w:rPr>
-              <w:t>${reviewMeetingDate}</w:t>
+              <w:t>${</w:t>
+            </w:r>
+            <w:proofErr w:type="spellStart"/>
+            <w:r>
+              <w:rPr>
+                <w:sz w:val="24"/>
+              </w:rPr>
+              <w:t>reviewMeetingDate</w:t>
+            </w:r>
+            <w:proofErr w:type="spellEnd"/>
+            <w:r>
+              <w:rPr>
+                <w:sz w:val="24"/>
+              </w:rPr>
+              <w:t>}</w:t>
             </w:r>
           </w:p>
         </w:tc>
       </w:tr>
     </w:tbl>
-    <w:p>
-      <w:pPr>
-        <w:pStyle w:val="Normal"/>
-        <w:rPr/>
-      </w:pPr>
-      <w:r>
-        <w:rPr/>
-      </w:r>
-    </w:p>
+    <w:p/>
     <w:tbl>
       <w:tblPr>
         <w:tblStyle w:val="TableGrid"/>
         <w:tblW w:w="9747" w:type="dxa"/>
-        <w:jc w:val="left"/>
-        <w:tblInd w:w="0" w:type="dxa"/>
-        <w:tblCellMar>
-          <w:top w:w="0" w:type="dxa"/>
-          <w:left w:w="108" w:type="dxa"/>
-          <w:bottom w:w="0" w:type="dxa"/>
-          <w:right w:w="108" w:type="dxa"/>
-        </w:tblCellMar>
-        <w:tblLook w:firstRow="1" w:noVBand="1" w:lastRow="0" w:firstColumn="1" w:lastColumn="0" w:noHBand="0" w:val="04a0"/>
+        <w:tblLook w:val="04A0" w:firstRow="1" w:lastRow="0" w:firstColumn="1" w:lastColumn="0" w:noHBand="0" w:noVBand="1"/>
       </w:tblPr>
       <w:tblGrid>
         <w:gridCol w:w="9747"/>
       </w:tblGrid>
       <w:tr>
         <w:trPr>
-          <w:trHeight w:val="374" w:hRule="atLeast"/>
+          <w:trHeight w:val="374"/>
         </w:trPr>
         <w:tc>
           <w:tcPr>
             <w:tcW w:w="9747" w:type="dxa"/>
-            <w:tcBorders/>
-            <w:shd w:fill="auto" w:val="clear"/>
+            <w:shd w:val="clear" w:color="auto" w:fill="auto"/>
             <w:vAlign w:val="center"/>
           </w:tcPr>
           <w:p>
             <w:pPr>
-              <w:pStyle w:val="Normal"/>
-              <w:rPr>
-                <w:b/>
+              <w:rPr>
                 <w:b/>
               </w:rPr>
             </w:pPr>
@@ -316,393 +233,106 @@
         </w:tc>
       </w:tr>
       <w:tr>
-        <w:trPr/>
         <w:tc>
           <w:tcPr>
             <w:tcW w:w="9747" w:type="dxa"/>
-            <w:tcBorders/>
-            <w:shd w:fill="auto" w:val="clear"/>
+            <w:shd w:val="clear" w:color="auto" w:fill="auto"/>
           </w:tcPr>
-          <w:p>
-            <w:pPr>
-              <w:pStyle w:val="Normal"/>
-              <w:rPr/>
-            </w:pPr>
-            <w:r>
-              <w:rPr/>
-            </w:r>
-          </w:p>
-          <w:p>
-            <w:pPr>
-              <w:pStyle w:val="Normal"/>
-              <w:rPr/>
-            </w:pPr>
-            <w:r>
-              <w:rPr/>
-            </w:r>
-          </w:p>
-          <w:p>
-            <w:pPr>
-              <w:pStyle w:val="Normal"/>
-              <w:rPr/>
-            </w:pPr>
-            <w:r>
-              <w:rPr/>
-            </w:r>
-          </w:p>
-          <w:p>
-            <w:pPr>
-              <w:pStyle w:val="Normal"/>
-              <w:rPr/>
-            </w:pPr>
-            <w:r>
-              <w:rPr/>
-            </w:r>
-          </w:p>
-          <w:p>
-            <w:pPr>
-              <w:pStyle w:val="Normal"/>
-              <w:rPr/>
-            </w:pPr>
-            <w:r>
-              <w:rPr/>
-            </w:r>
-          </w:p>
-          <w:p>
-            <w:pPr>
-              <w:pStyle w:val="Normal"/>
-              <w:rPr/>
-            </w:pPr>
-            <w:r>
-              <w:rPr/>
-            </w:r>
-          </w:p>
-          <w:p>
-            <w:pPr>
-              <w:pStyle w:val="Normal"/>
-              <w:rPr/>
-            </w:pPr>
-            <w:r>
-              <w:rPr/>
-            </w:r>
-          </w:p>
-          <w:p>
-            <w:pPr>
-              <w:pStyle w:val="Normal"/>
-              <w:rPr/>
-            </w:pPr>
-            <w:r>
-              <w:rPr/>
-            </w:r>
-          </w:p>
-          <w:p>
-            <w:pPr>
-              <w:pStyle w:val="Normal"/>
-              <w:rPr/>
-            </w:pPr>
-            <w:r>
-              <w:rPr/>
-            </w:r>
-          </w:p>
-          <w:p>
-            <w:pPr>
-              <w:pStyle w:val="Normal"/>
-              <w:rPr/>
-            </w:pPr>
-            <w:r>
-              <w:rPr/>
-            </w:r>
-          </w:p>
-          <w:p>
-            <w:pPr>
-              <w:pStyle w:val="Normal"/>
-              <w:rPr/>
-            </w:pPr>
-            <w:r>
-              <w:rPr/>
-            </w:r>
-          </w:p>
-          <w:p>
-            <w:pPr>
-              <w:pStyle w:val="Normal"/>
-              <w:rPr/>
-            </w:pPr>
-            <w:r>
-              <w:rPr/>
-            </w:r>
-          </w:p>
-          <w:p>
-            <w:pPr>
-              <w:pStyle w:val="Normal"/>
-              <w:rPr/>
-            </w:pPr>
-            <w:r>
-              <w:rPr/>
-            </w:r>
-          </w:p>
-          <w:p>
-            <w:pPr>
-              <w:pStyle w:val="Normal"/>
-              <w:rPr/>
-            </w:pPr>
-            <w:r>
-              <w:rPr/>
-            </w:r>
-          </w:p>
-          <w:p>
-            <w:pPr>
-              <w:pStyle w:val="Normal"/>
-              <w:rPr/>
-            </w:pPr>
-            <w:r>
-              <w:rPr/>
-            </w:r>
-          </w:p>
-          <w:p>
-            <w:pPr>
-              <w:pStyle w:val="Normal"/>
-              <w:rPr/>
-            </w:pPr>
-            <w:r>
-              <w:rPr/>
-            </w:r>
-          </w:p>
-          <w:p>
-            <w:pPr>
-              <w:pStyle w:val="Normal"/>
-              <w:rPr/>
-            </w:pPr>
-            <w:r>
-              <w:rPr/>
-            </w:r>
-          </w:p>
-          <w:p>
-            <w:pPr>
-              <w:pStyle w:val="Normal"/>
-              <w:rPr/>
-            </w:pPr>
-            <w:r>
-              <w:rPr/>
-            </w:r>
-          </w:p>
-          <w:p>
-            <w:pPr>
-              <w:pStyle w:val="Normal"/>
-              <w:rPr/>
-            </w:pPr>
-            <w:r>
-              <w:rPr/>
-            </w:r>
-          </w:p>
-          <w:p>
-            <w:pPr>
-              <w:pStyle w:val="Normal"/>
-              <w:rPr/>
-            </w:pPr>
-            <w:r>
-              <w:rPr/>
-            </w:r>
-          </w:p>
-          <w:p>
-            <w:pPr>
-              <w:pStyle w:val="Normal"/>
-              <w:rPr/>
-            </w:pPr>
-            <w:r>
-              <w:rPr/>
-            </w:r>
-          </w:p>
-          <w:p>
-            <w:pPr>
-              <w:pStyle w:val="Normal"/>
-              <w:rPr/>
-            </w:pPr>
-            <w:r>
-              <w:rPr/>
-            </w:r>
-          </w:p>
-          <w:p>
-            <w:pPr>
-              <w:pStyle w:val="Normal"/>
-              <w:rPr/>
-            </w:pPr>
-            <w:r>
-              <w:rPr/>
-            </w:r>
-          </w:p>
-          <w:p>
-            <w:pPr>
-              <w:pStyle w:val="Normal"/>
-              <w:rPr/>
-            </w:pPr>
-            <w:r>
-              <w:rPr/>
-            </w:r>
-          </w:p>
-          <w:p>
-            <w:pPr>
-              <w:pStyle w:val="Normal"/>
-              <w:rPr/>
-            </w:pPr>
-            <w:r>
-              <w:rPr/>
-            </w:r>
-          </w:p>
-          <w:p>
-            <w:pPr>
-              <w:pStyle w:val="Normal"/>
-              <w:rPr/>
-            </w:pPr>
-            <w:r>
-              <w:rPr/>
-            </w:r>
-          </w:p>
-          <w:p>
-            <w:pPr>
-              <w:pStyle w:val="Normal"/>
-              <w:rPr/>
-            </w:pPr>
-            <w:r>
-              <w:rPr/>
-            </w:r>
-          </w:p>
-          <w:p>
-            <w:pPr>
-              <w:pStyle w:val="Normal"/>
-              <w:rPr/>
-            </w:pPr>
-            <w:r>
-              <w:rPr/>
-            </w:r>
-          </w:p>
-          <w:p>
-            <w:pPr>
-              <w:pStyle w:val="Normal"/>
-              <w:rPr/>
-            </w:pPr>
-            <w:r>
-              <w:rPr/>
-            </w:r>
-          </w:p>
-          <w:p>
-            <w:pPr>
-              <w:pStyle w:val="Normal"/>
-              <w:rPr/>
-            </w:pPr>
-            <w:r>
-              <w:rPr/>
-            </w:r>
-          </w:p>
-          <w:p>
-            <w:pPr>
-              <w:pStyle w:val="Normal"/>
-              <w:rPr/>
-            </w:pPr>
-            <w:r>
-              <w:rPr/>
-            </w:r>
-          </w:p>
-          <w:p>
-            <w:pPr>
-              <w:pStyle w:val="Normal"/>
-              <w:rPr/>
-            </w:pPr>
-            <w:r>
-              <w:rPr/>
-            </w:r>
-          </w:p>
-          <w:p>
-            <w:pPr>
-              <w:pStyle w:val="Normal"/>
-              <w:rPr/>
-            </w:pPr>
-            <w:r>
-              <w:rPr/>
-            </w:r>
-          </w:p>
-          <w:p>
-            <w:pPr>
-              <w:pStyle w:val="Normal"/>
-              <w:rPr/>
-            </w:pPr>
-            <w:r>
-              <w:rPr/>
-            </w:r>
-          </w:p>
-          <w:p>
-            <w:pPr>
-              <w:pStyle w:val="Normal"/>
-              <w:rPr/>
-            </w:pPr>
-            <w:r>
-              <w:rPr/>
-            </w:r>
-          </w:p>
-          <w:p>
-            <w:pPr>
-              <w:pStyle w:val="Normal"/>
-              <w:rPr/>
-            </w:pPr>
-            <w:r>
-              <w:rPr/>
-            </w:r>
-          </w:p>
-          <w:p>
-            <w:pPr>
-              <w:pStyle w:val="Normal"/>
-              <w:rPr/>
-            </w:pPr>
-            <w:r>
-              <w:rPr/>
-            </w:r>
-          </w:p>
+          <w:p/>
+          <w:p/>
+          <w:p/>
+          <w:p/>
+          <w:p/>
+          <w:p/>
+          <w:p/>
+          <w:p/>
+          <w:p/>
+          <w:p/>
+          <w:p/>
+          <w:p/>
+          <w:p/>
+          <w:p/>
+          <w:p/>
+          <w:p/>
+          <w:p/>
+          <w:p/>
+          <w:p/>
+          <w:p/>
+          <w:p/>
+          <w:p/>
+          <w:p/>
+          <w:p/>
+          <w:p/>
+          <w:p/>
+          <w:p/>
+          <w:p/>
+          <w:p/>
+          <w:p/>
+          <w:p/>
+          <w:p/>
+          <w:p/>
+          <w:p/>
+          <w:p/>
+          <w:p/>
+          <w:p/>
         </w:tc>
+        <w:bookmarkStart w:id="0" w:name="_GoBack"/>
+        <w:bookmarkEnd w:id="0"/>
       </w:tr>
     </w:tbl>
-    <w:p>
-      <w:pPr>
-        <w:pStyle w:val="Normal"/>
-        <w:rPr/>
-      </w:pPr>
-      <w:r>
-        <w:rPr/>
-      </w:r>
-    </w:p>
+    <w:p/>
     <w:sectPr>
-      <w:headerReference w:type="default" r:id="rId2"/>
-      <w:footerReference w:type="default" r:id="rId3"/>
-      <w:type w:val="nextPage"/>
+      <w:headerReference w:type="default" r:id="rId7"/>
+      <w:footerReference w:type="default" r:id="rId8"/>
       <w:pgSz w:w="11906" w:h="16838"/>
-      <w:pgMar w:left="1531" w:right="851" w:header="720" w:top="2945" w:footer="720" w:bottom="1134" w:gutter="0"/>
-      <w:pgNumType w:fmt="decimal"/>
-      <w:formProt w:val="false"/>
-      <w:textDirection w:val="lrTb"/>
-      <w:docGrid w:type="default" w:linePitch="272" w:charSpace="8192"/>
+      <w:pgMar w:top="2945" w:right="851" w:bottom="1134" w:left="1531" w:header="720" w:footer="720" w:gutter="0"/>
+      <w:cols w:space="720"/>
+      <w:formProt w:val="0"/>
+      <w:docGrid w:linePitch="272" w:charSpace="8192"/>
     </w:sectPr>
   </w:body>
 </w:document>
 </file>
 
+<file path=word/endnotes.xml><?xml version="1.0" encoding="utf-8"?>
+<w:endnotes xmlns:wpc="http://schemas.microsoft.com/office/word/2010/wordprocessingCanvas" xmlns:cx="http://schemas.microsoft.com/office/drawing/2014/chartex" xmlns:cx1="http://schemas.microsoft.com/office/drawing/2015/9/8/chartex" xmlns:cx2="http://schemas.microsoft.com/office/drawing/2015/10/21/chartex" xmlns:cx3="http://schemas.microsoft.com/office/drawing/2016/5/9/chartex" xmlns:cx4="http://schemas.microsoft.com/office/drawing/2016/5/10/chartex" xmlns:cx5="http://schemas.microsoft.com/office/drawing/2016/5/11/chartex" xmlns:cx6="http://schemas.microsoft.com/office/drawing/2016/5/12/chartex" xmlns:cx7="http://schemas.microsoft.com/office/drawing/2016/5/13/chartex" xmlns:cx8="http://schemas.microsoft.com/office/drawing/2016/5/14/chartex" xmlns:mc="http://schemas.openxmlformats.org/markup-compatibility/2006" xmlns:aink="http://schemas.microsoft.com/office/drawing/2016/ink" xmlns:am3d="http://schemas.microsoft.com/office/drawing/2017/model3d" xmlns:o="urn:schemas-microsoft-com:office:office" xmlns:r="http://schemas.openxmlformats.org/officeDocument/2006/relationships" xmlns:m="http://schemas.openxmlformats.org/officeDocument/2006/math" xmlns:v="urn:schemas-microsoft-com:vml" xmlns:wp14="http://schemas.microsoft.com/office/word/2010/wordprocessingDrawing" xmlns:wp="http://schemas.openxmlformats.org/drawingml/2006/wordprocessingDrawing" xmlns:w10="urn:schemas-microsoft-com:office:word" xmlns:w="http://schemas.openxmlformats.org/wordprocessingml/2006/main" xmlns:w14="http://schemas.microsoft.com/office/word/2010/wordml" xmlns:w15="http://schemas.microsoft.com/office/word/2012/wordml" xmlns:w16cid="http://schemas.microsoft.com/office/word/2016/wordml/cid" xmlns:w16se="http://schemas.microsoft.com/office/word/2015/wordml/symex" xmlns:wpg="http://schemas.microsoft.com/office/word/2010/wordprocessingGroup" xmlns:wpi="http://schemas.microsoft.com/office/word/2010/wordprocessingInk" xmlns:wne="http://schemas.microsoft.com/office/word/2006/wordml" xmlns:wps="http://schemas.microsoft.com/office/word/2010/wordprocessingShape" mc:Ignorable="w14 w15 w16se w16cid wp14">
+  <w:endnote w:type="separator" w:id="-1">
+    <w:p>
+      <w:r>
+        <w:separator/>
+      </w:r>
+    </w:p>
+  </w:endnote>
+  <w:endnote w:type="continuationSeparator" w:id="0">
+    <w:p>
+      <w:r>
+        <w:continuationSeparator/>
+      </w:r>
+    </w:p>
+  </w:endnote>
+</w:endnotes>
+</file>
+
 <file path=word/footer1.xml><?xml version="1.0" encoding="utf-8"?>
-<w:ftr xmlns:o="urn:schemas-microsoft-com:office:office" xmlns:r="http://schemas.openxmlformats.org/officeDocument/2006/relationships" xmlns:v="urn:schemas-microsoft-com:vml" xmlns:w="http://schemas.openxmlformats.org/wordprocessingml/2006/main" xmlns:w10="urn:schemas-microsoft-com:office:word" xmlns:wp="http://schemas.openxmlformats.org/drawingml/2006/wordprocessingDrawing" xmlns:wps="http://schemas.microsoft.com/office/word/2010/wordprocessingShape" xmlns:wpg="http://schemas.microsoft.com/office/word/2010/wordprocessingGroup" xmlns:mc="http://schemas.openxmlformats.org/markup-compatibility/2006" xmlns:wp14="http://schemas.microsoft.com/office/word/2010/wordprocessingDrawing" xmlns:w14="http://schemas.microsoft.com/office/word/2010/wordml" mc:Ignorable="w14 wp14">
+<w:ftr xmlns:wpc="http://schemas.microsoft.com/office/word/2010/wordprocessingCanvas" xmlns:cx="http://schemas.microsoft.com/office/drawing/2014/chartex" xmlns:cx1="http://schemas.microsoft.com/office/drawing/2015/9/8/chartex" xmlns:cx2="http://schemas.microsoft.com/office/drawing/2015/10/21/chartex" xmlns:cx3="http://schemas.microsoft.com/office/drawing/2016/5/9/chartex" xmlns:cx4="http://schemas.microsoft.com/office/drawing/2016/5/10/chartex" xmlns:cx5="http://schemas.microsoft.com/office/drawing/2016/5/11/chartex" xmlns:cx6="http://schemas.microsoft.com/office/drawing/2016/5/12/chartex" xmlns:cx7="http://schemas.microsoft.com/office/drawing/2016/5/13/chartex" xmlns:cx8="http://schemas.microsoft.com/office/drawing/2016/5/14/chartex" xmlns:mc="http://schemas.openxmlformats.org/markup-compatibility/2006" xmlns:aink="http://schemas.microsoft.com/office/drawing/2016/ink" xmlns:am3d="http://schemas.microsoft.com/office/drawing/2017/model3d" xmlns:o="urn:schemas-microsoft-com:office:office" xmlns:r="http://schemas.openxmlformats.org/officeDocument/2006/relationships" xmlns:m="http://schemas.openxmlformats.org/officeDocument/2006/math" xmlns:v="urn:schemas-microsoft-com:vml" xmlns:wp14="http://schemas.microsoft.com/office/word/2010/wordprocessingDrawing" xmlns:wp="http://schemas.openxmlformats.org/drawingml/2006/wordprocessingDrawing" xmlns:w10="urn:schemas-microsoft-com:office:word" xmlns:w="http://schemas.openxmlformats.org/wordprocessingml/2006/main" xmlns:w14="http://schemas.microsoft.com/office/word/2010/wordml" xmlns:w15="http://schemas.microsoft.com/office/word/2012/wordml" xmlns:w16cid="http://schemas.microsoft.com/office/word/2016/wordml/cid" xmlns:w16se="http://schemas.microsoft.com/office/word/2015/wordml/symex" xmlns:wpg="http://schemas.microsoft.com/office/word/2010/wordprocessingGroup" xmlns:wpi="http://schemas.microsoft.com/office/word/2010/wordprocessingInk" xmlns:wne="http://schemas.microsoft.com/office/word/2006/wordml" xmlns:wps="http://schemas.microsoft.com/office/word/2010/wordprocessingShape" mc:Ignorable="w14 w15 w16se w16cid wp14">
   <w:p>
     <w:pPr>
-      <w:pStyle w:val="Piedepgina"/>
+      <w:pStyle w:val="Footer"/>
       <w:tabs>
-        <w:tab w:val="center" w:pos="4320" w:leader="none"/>
-        <w:tab w:val="right" w:pos="9498" w:leader="none"/>
+        <w:tab w:val="right" w:pos="9498"/>
       </w:tabs>
-      <w:ind w:left="-426" w:hanging="0"/>
+      <w:ind w:left="-426"/>
       <w:jc w:val="center"/>
-      <w:rPr/>
     </w:pPr>
     <w:r>
-      <w:rPr/>
+      <w:rPr>
+        <w:noProof/>
+      </w:rPr>
       <w:drawing>
-        <wp:inline distT="0" distB="1270" distL="0" distR="0">
-          <wp:extent cx="6043930" cy="799465"/>
-          <wp:effectExtent l="0" t="0" r="0" b="0"/>
-          <wp:docPr id="3" name="Picture 2" descr=""/>
+        <wp:inline distT="0" distB="0" distL="0" distR="0" wp14:anchorId="09764FC8" wp14:editId="2BBDDBEE">
+          <wp:extent cx="6047740" cy="815340"/>
+          <wp:effectExtent l="0" t="0" r="0" b="3810"/>
+          <wp:docPr id="4" name="Picture 4"/>
           <wp:cNvGraphicFramePr>
             <a:graphicFrameLocks xmlns:a="http://schemas.openxmlformats.org/drawingml/2006/main" noChangeAspect="1"/>
           </wp:cNvGraphicFramePr>
@@ -710,21 +340,25 @@
             <a:graphicData uri="http://schemas.openxmlformats.org/drawingml/2006/picture">
               <pic:pic xmlns:pic="http://schemas.openxmlformats.org/drawingml/2006/picture">
                 <pic:nvPicPr>
-                  <pic:cNvPr id="3" name="Picture 2" descr=""/>
-                  <pic:cNvPicPr>
-                    <a:picLocks noChangeAspect="1" noChangeArrowheads="1"/>
-                  </pic:cNvPicPr>
+                  <pic:cNvPr id="4" name="cncaddress - footer.gif"/>
+                  <pic:cNvPicPr/>
                 </pic:nvPicPr>
                 <pic:blipFill>
-                  <a:blip r:embed="rId1"/>
+                  <a:blip r:embed="rId1">
+                    <a:extLst>
+                      <a:ext uri="{28A0092B-C50C-407E-A947-70E740481C1C}">
+                        <a14:useLocalDpi xmlns:a14="http://schemas.microsoft.com/office/drawing/2010/main" val="0"/>
+                      </a:ext>
+                    </a:extLst>
+                  </a:blip>
                   <a:stretch>
                     <a:fillRect/>
                   </a:stretch>
                 </pic:blipFill>
-                <pic:spPr bwMode="auto">
+                <pic:spPr>
                   <a:xfrm>
                     <a:off x="0" y="0"/>
-                    <a:ext cx="6043930" cy="799465"/>
+                    <a:ext cx="6047740" cy="815340"/>
                   </a:xfrm>
                   <a:prstGeom prst="rect">
                     <a:avLst/>
@@ -739,7 +373,7 @@
   </w:p>
   <w:p>
     <w:pPr>
-      <w:pStyle w:val="Piedepgina"/>
+      <w:pStyle w:val="Footer"/>
       <w:jc w:val="center"/>
       <w:rPr>
         <w:sz w:val="16"/>
@@ -755,18 +389,38 @@
 </w:ftr>
 </file>
 
+<file path=word/footnotes.xml><?xml version="1.0" encoding="utf-8"?>
+<w:footnotes xmlns:wpc="http://schemas.microsoft.com/office/word/2010/wordprocessingCanvas" xmlns:cx="http://schemas.microsoft.com/office/drawing/2014/chartex" xmlns:cx1="http://schemas.microsoft.com/office/drawing/2015/9/8/chartex" xmlns:cx2="http://schemas.microsoft.com/office/drawing/2015/10/21/chartex" xmlns:cx3="http://schemas.microsoft.com/office/drawing/2016/5/9/chartex" xmlns:cx4="http://schemas.microsoft.com/office/drawing/2016/5/10/chartex" xmlns:cx5="http://schemas.microsoft.com/office/drawing/2016/5/11/chartex" xmlns:cx6="http://schemas.microsoft.com/office/drawing/2016/5/12/chartex" xmlns:cx7="http://schemas.microsoft.com/office/drawing/2016/5/13/chartex" xmlns:cx8="http://schemas.microsoft.com/office/drawing/2016/5/14/chartex" xmlns:mc="http://schemas.openxmlformats.org/markup-compatibility/2006" xmlns:aink="http://schemas.microsoft.com/office/drawing/2016/ink" xmlns:am3d="http://schemas.microsoft.com/office/drawing/2017/model3d" xmlns:o="urn:schemas-microsoft-com:office:office" xmlns:r="http://schemas.openxmlformats.org/officeDocument/2006/relationships" xmlns:m="http://schemas.openxmlformats.org/officeDocument/2006/math" xmlns:v="urn:schemas-microsoft-com:vml" xmlns:wp14="http://schemas.microsoft.com/office/word/2010/wordprocessingDrawing" xmlns:wp="http://schemas.openxmlformats.org/drawingml/2006/wordprocessingDrawing" xmlns:w10="urn:schemas-microsoft-com:office:word" xmlns:w="http://schemas.openxmlformats.org/wordprocessingml/2006/main" xmlns:w14="http://schemas.microsoft.com/office/word/2010/wordml" xmlns:w15="http://schemas.microsoft.com/office/word/2012/wordml" xmlns:w16cid="http://schemas.microsoft.com/office/word/2016/wordml/cid" xmlns:w16se="http://schemas.microsoft.com/office/word/2015/wordml/symex" xmlns:wpg="http://schemas.microsoft.com/office/word/2010/wordprocessingGroup" xmlns:wpi="http://schemas.microsoft.com/office/word/2010/wordprocessingInk" xmlns:wne="http://schemas.microsoft.com/office/word/2006/wordml" xmlns:wps="http://schemas.microsoft.com/office/word/2010/wordprocessingShape" mc:Ignorable="w14 w15 w16se w16cid wp14">
+  <w:footnote w:type="separator" w:id="-1">
+    <w:p>
+      <w:r>
+        <w:separator/>
+      </w:r>
+    </w:p>
+  </w:footnote>
+  <w:footnote w:type="continuationSeparator" w:id="0">
+    <w:p>
+      <w:r>
+        <w:continuationSeparator/>
+      </w:r>
+    </w:p>
+  </w:footnote>
+</w:footnotes>
+</file>
+
 <file path=word/header1.xml><?xml version="1.0" encoding="utf-8"?>
-<w:hdr xmlns:o="urn:schemas-microsoft-com:office:office" xmlns:r="http://schemas.openxmlformats.org/officeDocument/2006/relationships" xmlns:v="urn:schemas-microsoft-com:vml" xmlns:w="http://schemas.openxmlformats.org/wordprocessingml/2006/main" xmlns:w10="urn:schemas-microsoft-com:office:word" xmlns:wp="http://schemas.openxmlformats.org/drawingml/2006/wordprocessingDrawing" xmlns:wps="http://schemas.microsoft.com/office/word/2010/wordprocessingShape" xmlns:wpg="http://schemas.microsoft.com/office/word/2010/wordprocessingGroup" xmlns:mc="http://schemas.openxmlformats.org/markup-compatibility/2006" xmlns:wp14="http://schemas.microsoft.com/office/word/2010/wordprocessingDrawing" xmlns:w14="http://schemas.microsoft.com/office/word/2010/wordml" mc:Ignorable="w14 wp14">
+<w:hdr xmlns:wpc="http://schemas.microsoft.com/office/word/2010/wordprocessingCanvas" xmlns:cx="http://schemas.microsoft.com/office/drawing/2014/chartex" xmlns:cx1="http://schemas.microsoft.com/office/drawing/2015/9/8/chartex" xmlns:cx2="http://schemas.microsoft.com/office/drawing/2015/10/21/chartex" xmlns:cx3="http://schemas.microsoft.com/office/drawing/2016/5/9/chartex" xmlns:cx4="http://schemas.microsoft.com/office/drawing/2016/5/10/chartex" xmlns:cx5="http://schemas.microsoft.com/office/drawing/2016/5/11/chartex" xmlns:cx6="http://schemas.microsoft.com/office/drawing/2016/5/12/chartex" xmlns:cx7="http://schemas.microsoft.com/office/drawing/2016/5/13/chartex" xmlns:cx8="http://schemas.microsoft.com/office/drawing/2016/5/14/chartex" xmlns:mc="http://schemas.openxmlformats.org/markup-compatibility/2006" xmlns:aink="http://schemas.microsoft.com/office/drawing/2016/ink" xmlns:am3d="http://schemas.microsoft.com/office/drawing/2017/model3d" xmlns:o="urn:schemas-microsoft-com:office:office" xmlns:r="http://schemas.openxmlformats.org/officeDocument/2006/relationships" xmlns:m="http://schemas.openxmlformats.org/officeDocument/2006/math" xmlns:v="urn:schemas-microsoft-com:vml" xmlns:wp14="http://schemas.microsoft.com/office/word/2010/wordprocessingDrawing" xmlns:wp="http://schemas.openxmlformats.org/drawingml/2006/wordprocessingDrawing" xmlns:w10="urn:schemas-microsoft-com:office:word" xmlns:w="http://schemas.openxmlformats.org/wordprocessingml/2006/main" xmlns:w14="http://schemas.microsoft.com/office/word/2010/wordml" xmlns:w15="http://schemas.microsoft.com/office/word/2012/wordml" xmlns:w16cid="http://schemas.microsoft.com/office/word/2016/wordml/cid" xmlns:w16se="http://schemas.microsoft.com/office/word/2015/wordml/symex" xmlns:wpg="http://schemas.microsoft.com/office/word/2010/wordprocessingGroup" xmlns:wpi="http://schemas.microsoft.com/office/word/2010/wordprocessingInk" xmlns:wne="http://schemas.microsoft.com/office/word/2006/wordml" xmlns:wps="http://schemas.microsoft.com/office/word/2010/wordprocessingShape" mc:Ignorable="w14 w15 w16se w16cid wp14">
   <w:p>
     <w:pPr>
-      <w:pStyle w:val="Cabecera"/>
+      <w:pStyle w:val="Header"/>
       <w:jc w:val="right"/>
-      <w:rPr/>
     </w:pPr>
     <w:r>
-      <w:rPr/>
+      <w:rPr>
+        <w:noProof/>
+      </w:rPr>
       <w:drawing>
-        <wp:anchor behindDoc="1" distT="0" distB="9525" distL="114300" distR="114300" simplePos="0" locked="0" layoutInCell="1" allowOverlap="1" relativeHeight="2">
+        <wp:anchor distT="0" distB="9525" distL="114300" distR="114300" simplePos="0" relativeHeight="2" behindDoc="1" locked="0" layoutInCell="1" allowOverlap="1" wp14:anchorId="41766A0E" wp14:editId="76CF6C88">
           <wp:simplePos x="0" y="0"/>
           <wp:positionH relativeFrom="column">
             <wp:posOffset>-972820</wp:posOffset>
@@ -810,8 +464,13 @@
           </a:graphic>
         </wp:anchor>
       </w:drawing>
+    </w:r>
+    <w:r>
+      <w:rPr>
+        <w:noProof/>
+      </w:rPr>
       <w:drawing>
-        <wp:anchor behindDoc="1" distT="0" distB="3175" distL="114300" distR="114300" simplePos="0" locked="0" layoutInCell="1" allowOverlap="1" relativeHeight="5">
+        <wp:anchor distT="0" distB="3175" distL="114300" distR="114300" simplePos="0" relativeHeight="5" behindDoc="1" locked="0" layoutInCell="1" allowOverlap="1" wp14:anchorId="0E838842" wp14:editId="670F0059">
           <wp:simplePos x="0" y="0"/>
           <wp:positionH relativeFrom="column">
             <wp:posOffset>4550410</wp:posOffset>
@@ -822,7 +481,7 @@
           <wp:extent cx="1494155" cy="968375"/>
           <wp:effectExtent l="0" t="0" r="0" b="0"/>
           <wp:wrapNone/>
-          <wp:docPr id="2" name="Picture 5" descr=""/>
+          <wp:docPr id="2" name="Picture 5"/>
           <wp:cNvGraphicFramePr>
             <a:graphicFrameLocks xmlns:a="http://schemas.openxmlformats.org/drawingml/2006/main" noChangeAspect="1"/>
           </wp:cNvGraphicFramePr>
@@ -830,7 +489,7 @@
             <a:graphicData uri="http://schemas.openxmlformats.org/drawingml/2006/picture">
               <pic:pic xmlns:pic="http://schemas.openxmlformats.org/drawingml/2006/picture">
                 <pic:nvPicPr>
-                  <pic:cNvPr id="2" name="Picture 5" descr=""/>
+                  <pic:cNvPr id="2" name="Picture 5"/>
                   <pic:cNvPicPr>
                     <a:picLocks noChangeAspect="1" noChangeArrowheads="1"/>
                   </pic:cNvPicPr>
@@ -861,30 +520,28 @@
 </file>
 
 <file path=word/styles.xml><?xml version="1.0" encoding="utf-8"?>
-<w:styles xmlns:w="http://schemas.openxmlformats.org/wordprocessingml/2006/main" xmlns:w14="http://schemas.microsoft.com/office/word/2010/wordml" xmlns:mc="http://schemas.openxmlformats.org/markup-compatibility/2006" mc:Ignorable="w14">
+<w:styles xmlns:mc="http://schemas.openxmlformats.org/markup-compatibility/2006" xmlns:r="http://schemas.openxmlformats.org/officeDocument/2006/relationships" xmlns:w="http://schemas.openxmlformats.org/wordprocessingml/2006/main" xmlns:w14="http://schemas.microsoft.com/office/word/2010/wordml" xmlns:w15="http://schemas.microsoft.com/office/word/2012/wordml" xmlns:w16cid="http://schemas.microsoft.com/office/word/2016/wordml/cid" xmlns:w16se="http://schemas.microsoft.com/office/word/2015/wordml/symex" mc:Ignorable="w14 w15 w16se w16cid">
   <w:docDefaults>
     <w:rPrDefault>
       <w:rPr>
-        <w:rFonts w:ascii="Arial" w:hAnsi="Arial" w:eastAsia="Cambria" w:cs="" w:cstheme="minorBidi" w:eastAsiaTheme="minorHAnsi"/>
+        <w:rFonts w:ascii="Arial" w:eastAsiaTheme="minorHAnsi" w:hAnsi="Arial" w:cstheme="minorBidi"/>
         <w:szCs w:val="24"/>
         <w:lang w:val="en-US" w:eastAsia="en-US" w:bidi="ar-SA"/>
       </w:rPr>
     </w:rPrDefault>
-    <w:pPrDefault>
-      <w:pPr/>
-    </w:pPrDefault>
+    <w:pPrDefault/>
   </w:docDefaults>
-  <w:latentStyles w:defLockedState="0" w:defUIPriority="99" w:defSemiHidden="0" w:defUnhideWhenUsed="0" w:defQFormat="0" w:count="375">
+  <w:latentStyles w:defLockedState="0" w:defUIPriority="99" w:defSemiHidden="0" w:defUnhideWhenUsed="0" w:defQFormat="0" w:count="376">
     <w:lsdException w:name="Normal" w:uiPriority="0" w:qFormat="1"/>
     <w:lsdException w:name="heading 1" w:uiPriority="9" w:qFormat="1"/>
-    <w:lsdException w:name="heading 2" w:uiPriority="9" w:semiHidden="1" w:unhideWhenUsed="1" w:qFormat="1"/>
-    <w:lsdException w:name="heading 3" w:uiPriority="9" w:semiHidden="1" w:unhideWhenUsed="1" w:qFormat="1"/>
-    <w:lsdException w:name="heading 4" w:uiPriority="9" w:semiHidden="1" w:unhideWhenUsed="1" w:qFormat="1"/>
-    <w:lsdException w:name="heading 5" w:uiPriority="9" w:semiHidden="1" w:unhideWhenUsed="1" w:qFormat="1"/>
-    <w:lsdException w:name="heading 6" w:uiPriority="9" w:semiHidden="1" w:unhideWhenUsed="1" w:qFormat="1"/>
-    <w:lsdException w:name="heading 7" w:uiPriority="9" w:semiHidden="1" w:unhideWhenUsed="1" w:qFormat="1"/>
-    <w:lsdException w:name="heading 8" w:uiPriority="9" w:semiHidden="1" w:unhideWhenUsed="1" w:qFormat="1"/>
-    <w:lsdException w:name="heading 9" w:uiPriority="9" w:semiHidden="1" w:unhideWhenUsed="1" w:qFormat="1"/>
+    <w:lsdException w:name="heading 2" w:semiHidden="1" w:uiPriority="9" w:unhideWhenUsed="1" w:qFormat="1"/>
+    <w:lsdException w:name="heading 3" w:semiHidden="1" w:uiPriority="9" w:unhideWhenUsed="1" w:qFormat="1"/>
+    <w:lsdException w:name="heading 4" w:semiHidden="1" w:uiPriority="9" w:unhideWhenUsed="1" w:qFormat="1"/>
+    <w:lsdException w:name="heading 5" w:semiHidden="1" w:uiPriority="9" w:unhideWhenUsed="1" w:qFormat="1"/>
+    <w:lsdException w:name="heading 6" w:semiHidden="1" w:uiPriority="9" w:unhideWhenUsed="1" w:qFormat="1"/>
+    <w:lsdException w:name="heading 7" w:semiHidden="1" w:uiPriority="9" w:unhideWhenUsed="1" w:qFormat="1"/>
+    <w:lsdException w:name="heading 8" w:semiHidden="1" w:uiPriority="9" w:unhideWhenUsed="1" w:qFormat="1"/>
+    <w:lsdException w:name="heading 9" w:semiHidden="1" w:uiPriority="9" w:unhideWhenUsed="1" w:qFormat="1"/>
     <w:lsdException w:name="index 1" w:semiHidden="1" w:unhideWhenUsed="1"/>
     <w:lsdException w:name="index 2" w:semiHidden="1" w:unhideWhenUsed="1"/>
     <w:lsdException w:name="index 3" w:semiHidden="1" w:unhideWhenUsed="1"/>
@@ -894,22 +551,22 @@
     <w:lsdException w:name="index 7" w:semiHidden="1" w:unhideWhenUsed="1"/>
     <w:lsdException w:name="index 8" w:semiHidden="1" w:unhideWhenUsed="1"/>
     <w:lsdException w:name="index 9" w:semiHidden="1" w:unhideWhenUsed="1"/>
-    <w:lsdException w:name="toc 1" w:uiPriority="39" w:semiHidden="1" w:unhideWhenUsed="1"/>
-    <w:lsdException w:name="toc 2" w:uiPriority="39" w:semiHidden="1" w:unhideWhenUsed="1"/>
-    <w:lsdException w:name="toc 3" w:uiPriority="39" w:semiHidden="1" w:unhideWhenUsed="1"/>
-    <w:lsdException w:name="toc 4" w:uiPriority="39" w:semiHidden="1" w:unhideWhenUsed="1"/>
-    <w:lsdException w:name="toc 5" w:uiPriority="39" w:semiHidden="1" w:unhideWhenUsed="1"/>
-    <w:lsdException w:name="toc 6" w:uiPriority="39" w:semiHidden="1" w:unhideWhenUsed="1"/>
-    <w:lsdException w:name="toc 7" w:uiPriority="39" w:semiHidden="1" w:unhideWhenUsed="1"/>
-    <w:lsdException w:name="toc 8" w:uiPriority="39" w:semiHidden="1" w:unhideWhenUsed="1"/>
-    <w:lsdException w:name="toc 9" w:uiPriority="39" w:semiHidden="1" w:unhideWhenUsed="1"/>
+    <w:lsdException w:name="toc 1" w:semiHidden="1" w:uiPriority="39" w:unhideWhenUsed="1"/>
+    <w:lsdException w:name="toc 2" w:semiHidden="1" w:uiPriority="39" w:unhideWhenUsed="1"/>
+    <w:lsdException w:name="toc 3" w:semiHidden="1" w:uiPriority="39" w:unhideWhenUsed="1"/>
+    <w:lsdException w:name="toc 4" w:semiHidden="1" w:uiPriority="39" w:unhideWhenUsed="1"/>
+    <w:lsdException w:name="toc 5" w:semiHidden="1" w:uiPriority="39" w:unhideWhenUsed="1"/>
+    <w:lsdException w:name="toc 6" w:semiHidden="1" w:uiPriority="39" w:unhideWhenUsed="1"/>
+    <w:lsdException w:name="toc 7" w:semiHidden="1" w:uiPriority="39" w:unhideWhenUsed="1"/>
+    <w:lsdException w:name="toc 8" w:semiHidden="1" w:uiPriority="39" w:unhideWhenUsed="1"/>
+    <w:lsdException w:name="toc 9" w:semiHidden="1" w:uiPriority="39" w:unhideWhenUsed="1"/>
     <w:lsdException w:name="Normal Indent" w:semiHidden="1" w:unhideWhenUsed="1"/>
     <w:lsdException w:name="footnote text" w:semiHidden="1" w:unhideWhenUsed="1"/>
     <w:lsdException w:name="annotation text" w:semiHidden="1" w:unhideWhenUsed="1"/>
     <w:lsdException w:name="header" w:semiHidden="1" w:unhideWhenUsed="1"/>
     <w:lsdException w:name="footer" w:semiHidden="1" w:unhideWhenUsed="1"/>
     <w:lsdException w:name="index heading" w:semiHidden="1" w:unhideWhenUsed="1"/>
-    <w:lsdException w:name="caption" w:uiPriority="35" w:semiHidden="1" w:unhideWhenUsed="1" w:qFormat="1"/>
+    <w:lsdException w:name="caption" w:semiHidden="1" w:uiPriority="35" w:unhideWhenUsed="1" w:qFormat="1"/>
     <w:lsdException w:name="table of figures" w:semiHidden="1" w:unhideWhenUsed="1"/>
     <w:lsdException w:name="envelope address" w:semiHidden="1" w:unhideWhenUsed="1"/>
     <w:lsdException w:name="envelope return" w:semiHidden="1" w:unhideWhenUsed="1"/>
@@ -940,7 +597,7 @@
     <w:lsdException w:name="Title" w:uiPriority="10" w:qFormat="1"/>
     <w:lsdException w:name="Closing" w:semiHidden="1" w:unhideWhenUsed="1"/>
     <w:lsdException w:name="Signature" w:semiHidden="1" w:unhideWhenUsed="1"/>
-    <w:lsdException w:name="Default Paragraph Font" w:uiPriority="1" w:semiHidden="1" w:unhideWhenUsed="1"/>
+    <w:lsdException w:name="Default Paragraph Font" w:semiHidden="1" w:uiPriority="1" w:unhideWhenUsed="1"/>
     <w:lsdException w:name="Body Text" w:semiHidden="1" w:unhideWhenUsed="1"/>
     <w:lsdException w:name="Body Text Indent" w:semiHidden="1" w:unhideWhenUsed="1"/>
     <w:lsdException w:name="List Continue" w:semiHidden="1" w:unhideWhenUsed="1"/>
@@ -980,7 +637,6 @@
     <w:lsdException w:name="HTML Sample" w:semiHidden="1" w:unhideWhenUsed="1"/>
     <w:lsdException w:name="HTML Typewriter" w:semiHidden="1" w:unhideWhenUsed="1"/>
     <w:lsdException w:name="HTML Variable" w:semiHidden="1" w:unhideWhenUsed="1"/>
-    <w:lsdException w:name="Normal Table" w:semiHidden="1" w:unhideWhenUsed="1"/>
     <w:lsdException w:name="annotation subject" w:semiHidden="1" w:unhideWhenUsed="1"/>
     <w:lsdException w:name="No List" w:semiHidden="1" w:unhideWhenUsed="1"/>
     <w:lsdException w:name="Outline List 1" w:semiHidden="1" w:unhideWhenUsed="1"/>
@@ -1027,12 +683,10 @@
     <w:lsdException w:name="Table Subtle 2" w:semiHidden="1" w:unhideWhenUsed="1"/>
     <w:lsdException w:name="Table Web 1" w:semiHidden="1" w:unhideWhenUsed="1"/>
     <w:lsdException w:name="Table Web 2" w:semiHidden="1" w:unhideWhenUsed="1"/>
-    <w:lsdException w:name="Table Web 3" w:semiHidden="1" w:unhideWhenUsed="1"/>
     <w:lsdException w:name="Balloon Text" w:semiHidden="1" w:unhideWhenUsed="1"/>
     <w:lsdException w:name="Table Grid" w:uiPriority="59"/>
-    <w:lsdException w:name="Table Theme" w:semiHidden="1" w:unhideWhenUsed="1"/>
     <w:lsdException w:name="Placeholder Text" w:semiHidden="1"/>
-    <w:lsdException w:name="No Spacing" w:uiPriority="1" w:semiHidden="1" w:qFormat="1"/>
+    <w:lsdException w:name="No Spacing" w:semiHidden="1" w:uiPriority="1" w:qFormat="1"/>
     <w:lsdException w:name="Light Shading" w:uiPriority="60"/>
     <w:lsdException w:name="Light List" w:uiPriority="61"/>
     <w:lsdException w:name="Light Grid" w:uiPriority="62"/>
@@ -1140,8 +794,8 @@
     <w:lsdException w:name="Subtle Reference" w:uiPriority="31" w:qFormat="1"/>
     <w:lsdException w:name="Intense Reference" w:uiPriority="32" w:qFormat="1"/>
     <w:lsdException w:name="Book Title" w:uiPriority="33" w:qFormat="1"/>
-    <w:lsdException w:name="Bibliography" w:uiPriority="37" w:semiHidden="1" w:unhideWhenUsed="1"/>
-    <w:lsdException w:name="TOC Heading" w:uiPriority="39" w:semiHidden="1" w:unhideWhenUsed="1" w:qFormat="1"/>
+    <w:lsdException w:name="Bibliography" w:semiHidden="1" w:uiPriority="37" w:unhideWhenUsed="1"/>
+    <w:lsdException w:name="TOC Heading" w:semiHidden="1" w:uiPriority="39" w:unhideWhenUsed="1" w:qFormat="1"/>
     <w:lsdException w:name="Plain Table 1" w:uiPriority="41"/>
     <w:lsdException w:name="Plain Table 2" w:uiPriority="42"/>
     <w:lsdException w:name="Plain Table 3" w:uiPriority="43"/>
@@ -1250,175 +904,21 @@
     <w:lsdException w:name="Smart Hyperlink" w:semiHidden="1" w:unhideWhenUsed="1"/>
     <w:lsdException w:name="Hashtag" w:semiHidden="1" w:unhideWhenUsed="1"/>
     <w:lsdException w:name="Unresolved Mention" w:semiHidden="1" w:unhideWhenUsed="1"/>
+    <w:lsdException w:name="Smart Link" w:semiHidden="1" w:unhideWhenUsed="1"/>
   </w:latentStyles>
-  <w:style w:type="paragraph" w:styleId="Normal" w:default="1">
+  <w:style w:type="paragraph" w:default="1" w:styleId="Normal">
     <w:name w:val="Normal"/>
     <w:qFormat/>
-    <w:rsid w:val="00110cb9"/>
-    <w:pPr>
-      <w:widowControl/>
-      <w:bidi w:val="0"/>
-      <w:jc w:val="left"/>
-    </w:pPr>
+    <w:rsid w:val="00110CB9"/>
     <w:rPr>
-      <w:rFonts w:ascii="Arial" w:hAnsi="Arial" w:eastAsia="Cambria" w:cs="" w:cstheme="minorBidi" w:eastAsiaTheme="minorHAnsi"/>
-      <w:color w:val="auto"/>
-      <w:kern w:val="0"/>
-      <w:sz w:val="20"/>
-      <w:szCs w:val="24"/>
-      <w:lang w:val="en-GB" w:eastAsia="en-US" w:bidi="ar-SA"/>
+      <w:lang w:val="en-GB"/>
     </w:rPr>
   </w:style>
-  <w:style w:type="character" w:styleId="DefaultParagraphFont" w:default="1">
+  <w:style w:type="character" w:default="1" w:styleId="DefaultParagraphFont">
     <w:name w:val="Default Paragraph Font"/>
     <w:uiPriority w:val="1"/>
     <w:semiHidden/>
     <w:unhideWhenUsed/>
-    <w:qFormat/>
-    <w:rPr/>
-  </w:style>
-  <w:style w:type="character" w:styleId="HeaderChar" w:customStyle="1">
-    <w:name w:val="Header Char"/>
-    <w:basedOn w:val="DefaultParagraphFont"/>
-    <w:link w:val="Header"/>
-    <w:uiPriority w:val="99"/>
-    <w:qFormat/>
-    <w:rsid w:val="004211d3"/>
-    <w:rPr/>
-  </w:style>
-  <w:style w:type="character" w:styleId="FooterChar" w:customStyle="1">
-    <w:name w:val="Footer Char"/>
-    <w:basedOn w:val="DefaultParagraphFont"/>
-    <w:link w:val="Footer"/>
-    <w:uiPriority w:val="99"/>
-    <w:qFormat/>
-    <w:rsid w:val="004211d3"/>
-    <w:rPr/>
-  </w:style>
-  <w:style w:type="character" w:styleId="BalloonTextChar" w:customStyle="1">
-    <w:name w:val="Balloon Text Char"/>
-    <w:basedOn w:val="DefaultParagraphFont"/>
-    <w:link w:val="BalloonText"/>
-    <w:uiPriority w:val="99"/>
-    <w:semiHidden/>
-    <w:qFormat/>
-    <w:rsid w:val="002d2d0c"/>
-    <w:rPr>
-      <w:rFonts w:ascii="Tahoma" w:hAnsi="Tahoma" w:cs="Tahoma"/>
-      <w:sz w:val="16"/>
-      <w:szCs w:val="16"/>
-    </w:rPr>
-  </w:style>
-  <w:style w:type="paragraph" w:styleId="Ttulo">
-    <w:name w:val="Título"/>
-    <w:basedOn w:val="Normal"/>
-    <w:next w:val="Cuerpodetexto"/>
-    <w:qFormat/>
-    <w:pPr>
-      <w:keepNext w:val="true"/>
-      <w:spacing w:before="240" w:after="120"/>
-    </w:pPr>
-    <w:rPr>
-      <w:rFonts w:ascii="Liberation Sans" w:hAnsi="Liberation Sans" w:eastAsia="Microsoft YaHei" w:cs="Lucida Sans"/>
-      <w:sz w:val="28"/>
-      <w:szCs w:val="28"/>
-    </w:rPr>
-  </w:style>
-  <w:style w:type="paragraph" w:styleId="Cuerpodetexto">
-    <w:name w:val="Body Text"/>
-    <w:basedOn w:val="Normal"/>
-    <w:pPr>
-      <w:spacing w:lineRule="auto" w:line="276" w:before="0" w:after="140"/>
-    </w:pPr>
-    <w:rPr/>
-  </w:style>
-  <w:style w:type="paragraph" w:styleId="Lista">
-    <w:name w:val="List"/>
-    <w:basedOn w:val="Cuerpodetexto"/>
-    <w:pPr/>
-    <w:rPr>
-      <w:rFonts w:cs="Lucida Sans"/>
-    </w:rPr>
-  </w:style>
-  <w:style w:type="paragraph" w:styleId="Leyenda">
-    <w:name w:val="Caption"/>
-    <w:basedOn w:val="Normal"/>
-    <w:qFormat/>
-    <w:pPr>
-      <w:suppressLineNumbers/>
-      <w:spacing w:before="120" w:after="120"/>
-    </w:pPr>
-    <w:rPr>
-      <w:rFonts w:cs="Lucida Sans"/>
-      <w:i/>
-      <w:iCs/>
-      <w:sz w:val="24"/>
-      <w:szCs w:val="24"/>
-    </w:rPr>
-  </w:style>
-  <w:style w:type="paragraph" w:styleId="Ndice">
-    <w:name w:val="Índice"/>
-    <w:basedOn w:val="Normal"/>
-    <w:qFormat/>
-    <w:pPr>
-      <w:suppressLineNumbers/>
-    </w:pPr>
-    <w:rPr>
-      <w:rFonts w:cs="Lucida Sans"/>
-    </w:rPr>
-  </w:style>
-  <w:style w:type="paragraph" w:styleId="Cabecera">
-    <w:name w:val="Header"/>
-    <w:basedOn w:val="Normal"/>
-    <w:link w:val="HeaderChar"/>
-    <w:uiPriority w:val="99"/>
-    <w:unhideWhenUsed/>
-    <w:rsid w:val="004211d3"/>
-    <w:pPr>
-      <w:tabs>
-        <w:tab w:val="center" w:pos="4320" w:leader="none"/>
-        <w:tab w:val="right" w:pos="8640" w:leader="none"/>
-      </w:tabs>
-    </w:pPr>
-    <w:rPr/>
-  </w:style>
-  <w:style w:type="paragraph" w:styleId="Piedepgina">
-    <w:name w:val="Footer"/>
-    <w:basedOn w:val="Normal"/>
-    <w:link w:val="FooterChar"/>
-    <w:uiPriority w:val="99"/>
-    <w:unhideWhenUsed/>
-    <w:rsid w:val="004211d3"/>
-    <w:pPr>
-      <w:tabs>
-        <w:tab w:val="center" w:pos="4320" w:leader="none"/>
-        <w:tab w:val="right" w:pos="8640" w:leader="none"/>
-      </w:tabs>
-    </w:pPr>
-    <w:rPr/>
-  </w:style>
-  <w:style w:type="paragraph" w:styleId="BalloonText">
-    <w:name w:val="Balloon Text"/>
-    <w:basedOn w:val="Normal"/>
-    <w:link w:val="BalloonTextChar"/>
-    <w:uiPriority w:val="99"/>
-    <w:semiHidden/>
-    <w:unhideWhenUsed/>
-    <w:qFormat/>
-    <w:rsid w:val="002d2d0c"/>
-    <w:pPr/>
-    <w:rPr>
-      <w:rFonts w:ascii="Tahoma" w:hAnsi="Tahoma" w:cs="Tahoma"/>
-      <w:sz w:val="16"/>
-      <w:szCs w:val="16"/>
-    </w:rPr>
-  </w:style>
-  <w:style w:type="numbering" w:styleId="NoList" w:default="1">
-    <w:name w:val="No List"/>
-    <w:uiPriority w:val="99"/>
-    <w:semiHidden/>
-    <w:unhideWhenUsed/>
-    <w:qFormat/>
   </w:style>
   <w:style w:type="table" w:default="1" w:styleId="TableNormal">
     <w:name w:val="Normal Table"/>
@@ -1435,19 +935,153 @@
       </w:tblCellMar>
     </w:tblPr>
   </w:style>
+  <w:style w:type="numbering" w:default="1" w:styleId="NoList">
+    <w:name w:val="No List"/>
+    <w:uiPriority w:val="99"/>
+    <w:semiHidden/>
+    <w:unhideWhenUsed/>
+  </w:style>
+  <w:style w:type="character" w:customStyle="1" w:styleId="HeaderChar">
+    <w:name w:val="Header Char"/>
+    <w:basedOn w:val="DefaultParagraphFont"/>
+    <w:link w:val="Header"/>
+    <w:uiPriority w:val="99"/>
+    <w:qFormat/>
+    <w:rsid w:val="004211D3"/>
+  </w:style>
+  <w:style w:type="character" w:customStyle="1" w:styleId="FooterChar">
+    <w:name w:val="Footer Char"/>
+    <w:basedOn w:val="DefaultParagraphFont"/>
+    <w:link w:val="Footer"/>
+    <w:uiPriority w:val="99"/>
+    <w:qFormat/>
+    <w:rsid w:val="004211D3"/>
+  </w:style>
+  <w:style w:type="character" w:customStyle="1" w:styleId="BalloonTextChar">
+    <w:name w:val="Balloon Text Char"/>
+    <w:basedOn w:val="DefaultParagraphFont"/>
+    <w:link w:val="BalloonText"/>
+    <w:uiPriority w:val="99"/>
+    <w:semiHidden/>
+    <w:qFormat/>
+    <w:rsid w:val="002D2D0C"/>
+    <w:rPr>
+      <w:rFonts w:ascii="Tahoma" w:hAnsi="Tahoma" w:cs="Tahoma"/>
+      <w:sz w:val="16"/>
+      <w:szCs w:val="16"/>
+    </w:rPr>
+  </w:style>
+  <w:style w:type="paragraph" w:customStyle="1" w:styleId="Ttulo">
+    <w:name w:val="Título"/>
+    <w:basedOn w:val="Normal"/>
+    <w:next w:val="BodyText"/>
+    <w:qFormat/>
+    <w:pPr>
+      <w:keepNext/>
+      <w:spacing w:before="240" w:after="120"/>
+    </w:pPr>
+    <w:rPr>
+      <w:rFonts w:ascii="Liberation Sans" w:eastAsia="Microsoft YaHei" w:hAnsi="Liberation Sans" w:cs="Lucida Sans"/>
+      <w:sz w:val="28"/>
+      <w:szCs w:val="28"/>
+    </w:rPr>
+  </w:style>
+  <w:style w:type="paragraph" w:styleId="BodyText">
+    <w:name w:val="Body Text"/>
+    <w:basedOn w:val="Normal"/>
+    <w:pPr>
+      <w:spacing w:after="140" w:line="276" w:lineRule="auto"/>
+    </w:pPr>
+  </w:style>
+  <w:style w:type="paragraph" w:styleId="List">
+    <w:name w:val="List"/>
+    <w:basedOn w:val="BodyText"/>
+    <w:rPr>
+      <w:rFonts w:cs="Lucida Sans"/>
+    </w:rPr>
+  </w:style>
+  <w:style w:type="paragraph" w:styleId="Caption">
+    <w:name w:val="caption"/>
+    <w:basedOn w:val="Normal"/>
+    <w:qFormat/>
+    <w:pPr>
+      <w:suppressLineNumbers/>
+      <w:spacing w:before="120" w:after="120"/>
+    </w:pPr>
+    <w:rPr>
+      <w:rFonts w:cs="Lucida Sans"/>
+      <w:i/>
+      <w:iCs/>
+      <w:sz w:val="24"/>
+    </w:rPr>
+  </w:style>
+  <w:style w:type="paragraph" w:customStyle="1" w:styleId="ndice">
+    <w:name w:val="Índice"/>
+    <w:basedOn w:val="Normal"/>
+    <w:qFormat/>
+    <w:pPr>
+      <w:suppressLineNumbers/>
+    </w:pPr>
+    <w:rPr>
+      <w:rFonts w:cs="Lucida Sans"/>
+    </w:rPr>
+  </w:style>
+  <w:style w:type="paragraph" w:styleId="Header">
+    <w:name w:val="header"/>
+    <w:basedOn w:val="Normal"/>
+    <w:link w:val="HeaderChar"/>
+    <w:uiPriority w:val="99"/>
+    <w:unhideWhenUsed/>
+    <w:rsid w:val="004211D3"/>
+    <w:pPr>
+      <w:tabs>
+        <w:tab w:val="center" w:pos="4320"/>
+        <w:tab w:val="right" w:pos="8640"/>
+      </w:tabs>
+    </w:pPr>
+  </w:style>
+  <w:style w:type="paragraph" w:styleId="Footer">
+    <w:name w:val="footer"/>
+    <w:basedOn w:val="Normal"/>
+    <w:link w:val="FooterChar"/>
+    <w:uiPriority w:val="99"/>
+    <w:unhideWhenUsed/>
+    <w:rsid w:val="004211D3"/>
+    <w:pPr>
+      <w:tabs>
+        <w:tab w:val="center" w:pos="4320"/>
+        <w:tab w:val="right" w:pos="8640"/>
+      </w:tabs>
+    </w:pPr>
+  </w:style>
+  <w:style w:type="paragraph" w:styleId="BalloonText">
+    <w:name w:val="Balloon Text"/>
+    <w:basedOn w:val="Normal"/>
+    <w:link w:val="BalloonTextChar"/>
+    <w:uiPriority w:val="99"/>
+    <w:semiHidden/>
+    <w:unhideWhenUsed/>
+    <w:qFormat/>
+    <w:rsid w:val="002D2D0C"/>
+    <w:rPr>
+      <w:rFonts w:ascii="Tahoma" w:hAnsi="Tahoma" w:cs="Tahoma"/>
+      <w:sz w:val="16"/>
+      <w:szCs w:val="16"/>
+    </w:rPr>
+  </w:style>
   <w:style w:type="table" w:styleId="TableGrid">
     <w:name w:val="Table Grid"/>
     <w:basedOn w:val="TableNormal"/>
     <w:uiPriority w:val="59"/>
-    <w:rsid w:val="00ce46ab"/>
+    <w:rsid w:val="00CE46AB"/>
     <w:tblPr>
       <w:tblBorders>
-        <w:top w:val="single" w:color="auto" w:sz="4" w:space="0"/>
-        <w:left w:val="single" w:color="auto" w:sz="4" w:space="0"/>
-        <w:bottom w:val="single" w:color="auto" w:sz="4" w:space="0"/>
-        <w:right w:val="single" w:color="auto" w:sz="4" w:space="0"/>
-        <w:insideH w:val="single" w:color="auto" w:sz="4" w:space="0"/>
-        <w:insideV w:val="single" w:color="auto" w:sz="4" w:space="0"/>
+        <w:top w:val="single" w:sz="4" w:space="0" w:color="auto"/>
+        <w:left w:val="single" w:sz="4" w:space="0" w:color="auto"/>
+        <w:bottom w:val="single" w:sz="4" w:space="0" w:color="auto"/>
+        <w:right w:val="single" w:sz="4" w:space="0" w:color="auto"/>
+        <w:insideH w:val="single" w:sz="4" w:space="0" w:color="auto"/>
+        <w:insideV w:val="single" w:sz="4" w:space="0" w:color="auto"/>
       </w:tblBorders>
     </w:tblPr>
   </w:style>
@@ -1777,7 +1411,7 @@
 </file>
 
 <file path=customXml/itemProps1.xml><?xml version="1.0" encoding="utf-8"?>
-<ds:datastoreItem xmlns:ds="http://schemas.openxmlformats.org/officeDocument/2006/customXml" ds:itemID="{556759F2-AAD0-4F9F-9261-4697FFAB16E2}">
+<ds:datastoreItem xmlns:ds="http://schemas.openxmlformats.org/officeDocument/2006/customXml" ds:itemID="{5A63B092-8990-48B4-8A99-56DBAF45DA35}">
   <ds:schemaRefs>
     <ds:schemaRef ds:uri="http://schemas.openxmlformats.org/officeDocument/2006/bibliography"/>
   </ds:schemaRefs>

</xml_diff>